<commit_message>
Update F360 - Especificação de Caso de Uso (UC04).docx
</commit_message>
<xml_diff>
--- a/F360 - Finance360/Desenvolvimento/1.Requisitos/Casos de Uso/F360 - Especificação de Caso de Uso (UC04).docx
+++ b/F360 - Finance360/Desenvolvimento/1.Requisitos/Casos de Uso/F360 - Especificação de Caso de Uso (UC04).docx
@@ -1992,19 +1992,32 @@
       <w:bookmarkEnd w:id="225"/>
     </w:p>
     <w:p>
-      <w:pPr>
-        <w:pStyle w:val="EPP-Comentario"/>
-      </w:pPr>
-      <w:r>
-        <w:t>[A descrição deve relatar brevemente a finalidade do caso de utilização. Para tanto, será suficiente um único parágrafo.]</w:t>
-      </w:r>
-    </w:p>
-    <w:p>
-      <w:pPr>
-        <w:pStyle w:val="EPP-Comentario"/>
-      </w:pPr>
-      <w:r>
-        <w:t>Exemplo: “Permitir que usuário realize uma reserva de carro e ainda, possa visualizar, alterar e cancelar essa reserva.”</w:t>
+      <w:r>
+        <w:t xml:space="preserve">Permitir que o usuário cadastre novos ativos no sistema, garantindo o registro de informações relevantes (como </w:t>
+      </w:r>
+      <w:r>
+        <w:t>nome</w:t>
+      </w:r>
+      <w:r>
+        <w:t xml:space="preserve">, </w:t>
+      </w:r>
+      <w:r>
+        <w:t>quantidade</w:t>
+      </w:r>
+      <w:r>
+        <w:t xml:space="preserve"> e </w:t>
+      </w:r>
+      <w:r>
+        <w:t>valor</w:t>
+      </w:r>
+      <w:r>
+        <w:t xml:space="preserve">) e possibilitando a futura consulta, edição ou </w:t>
+      </w:r>
+      <w:r>
+        <w:t>exclusão</w:t>
+      </w:r>
+      <w:r>
+        <w:t xml:space="preserve"> destes ativos.</w:t>
       </w:r>
     </w:p>
     <w:p>
@@ -2018,30 +2031,21 @@
       <w:bookmarkEnd w:id="226"/>
     </w:p>
     <w:p>
-      <w:pPr>
-        <w:pStyle w:val="EPP-Comentario"/>
-      </w:pPr>
-      <w:r>
-        <w:t xml:space="preserve">[Listar os atores que podem se utilizar deste caso de </w:t>
-      </w:r>
-      <w:r>
-        <w:t>uso</w:t>
-      </w:r>
-      <w:r>
-        <w:t>, com por exemplo: operacional do estoque, gerente de contas, responsáve</w:t>
-      </w:r>
-      <w:r>
-        <w:t>l pelo envio de material, etc.</w:t>
-      </w:r>
-      <w:r>
-        <w:t>.]</w:t>
+      <w:bookmarkStart w:id="227" w:name="_Toc488661423"/>
+      <w:r>
+        <w:t>. Qualquer tipo de usuário que possui investimentos</w:t>
+      </w:r>
+      <w:r>
+        <w:t xml:space="preserve"> ou que tenham realizado o breve cadastro</w:t>
+      </w:r>
+      <w:r>
+        <w:t>;</w:t>
       </w:r>
     </w:p>
     <w:p>
       <w:pPr>
         <w:pStyle w:val="EPP-Seonivel1"/>
       </w:pPr>
-      <w:bookmarkStart w:id="227" w:name="_Toc488661423"/>
       <w:r>
         <w:t>PRÉ-CONDIÇÕES</w:t>
       </w:r>
@@ -2061,28 +2065,6 @@
         <w:t>Fluxo Básico</w:t>
       </w:r>
       <w:bookmarkEnd w:id="228"/>
-    </w:p>
-    <w:p>
-      <w:pPr>
-        <w:pStyle w:val="EPP-Comentario"/>
-      </w:pPr>
-      <w:r>
-        <w:t>[</w:t>
-      </w:r>
-      <w:r>
-        <w:t>Descreva passo a passo a sequencia de ações entre ator e sistema.</w:t>
-      </w:r>
-      <w:r>
-        <w:t>]</w:t>
-      </w:r>
-    </w:p>
-    <w:p>
-      <w:pPr>
-        <w:pStyle w:val="EPP-Comentario"/>
-      </w:pPr>
-      <w:r>
-        <w:t>Ex:</w:t>
-      </w:r>
     </w:p>
     <w:tbl>
       <w:tblPr>
@@ -2091,8 +2073,8 @@
         <w:tblLook w:val="04A0" w:firstRow="1" w:lastRow="0" w:firstColumn="1" w:lastColumn="0" w:noHBand="0" w:noVBand="1"/>
       </w:tblPr>
       <w:tblGrid>
-        <w:gridCol w:w="4814"/>
-        <w:gridCol w:w="4814"/>
+        <w:gridCol w:w="4815"/>
+        <w:gridCol w:w="4813"/>
       </w:tblGrid>
       <w:tr>
         <w:tc>
@@ -2171,20 +2153,8 @@
             <w:tcW w:w="4889" w:type="dxa"/>
           </w:tcPr>
           <w:p>
-            <w:pPr>
-              <w:rPr>
-                <w:i/>
-                <w:color w:val="2E74B5" w:themeColor="accent1" w:themeShade="BF"/>
-                <w:lang w:eastAsia="en-US"/>
-              </w:rPr>
-            </w:pPr>
             <w:r>
-              <w:rPr>
-                <w:i/>
-                <w:color w:val="0000FF"/>
-                <w:lang w:val="pt-PT"/>
-              </w:rPr>
-              <w:t>1. Ator insere as informações de entrada e solicita a reserva</w:t>
+              <w:t>1. Ator acessa a funcionalidade de cadastro de ativos.</w:t>
             </w:r>
           </w:p>
         </w:tc>
@@ -2193,20 +2163,25 @@
             <w:tcW w:w="4889" w:type="dxa"/>
           </w:tcPr>
           <w:p>
-            <w:pPr>
-              <w:rPr>
-                <w:i/>
-                <w:color w:val="2E74B5" w:themeColor="accent1" w:themeShade="BF"/>
-                <w:lang w:eastAsia="en-US"/>
-              </w:rPr>
-            </w:pPr>
             <w:r>
-              <w:rPr>
-                <w:i/>
-                <w:color w:val="0000FF"/>
-                <w:lang w:val="pt-PT"/>
-              </w:rPr>
-              <w:t>2. Sistema verifica as informações de acordo com as regras de negócio [RN01], [RN02], [RN09] e registra a reserva; Se a avaliação das regras de negócio não aprovar a reserva vai para o [FA01];</w:t>
+              <w:t>2. Sistema exibe o formulário de cadastro de ativo, apresentando os campos obrigatórios (</w:t>
+            </w:r>
+            <w:proofErr w:type="spellStart"/>
+            <w:r>
+              <w:t>Ex</w:t>
+            </w:r>
+            <w:proofErr w:type="spellEnd"/>
+            <w:r>
+              <w:t xml:space="preserve">: Código do Ativo, </w:t>
+            </w:r>
+            <w:r>
+              <w:t>quantidade e valor</w:t>
+            </w:r>
+            <w:r>
+              <w:t>).</w:t>
+            </w:r>
+            <w:r>
+              <w:t>;</w:t>
             </w:r>
           </w:p>
         </w:tc>
@@ -2217,20 +2192,8 @@
             <w:tcW w:w="4889" w:type="dxa"/>
           </w:tcPr>
           <w:p>
-            <w:pPr>
-              <w:rPr>
-                <w:i/>
-                <w:color w:val="2E74B5" w:themeColor="accent1" w:themeShade="BF"/>
-                <w:lang w:eastAsia="en-US"/>
-              </w:rPr>
-            </w:pPr>
             <w:r>
-              <w:rPr>
-                <w:i/>
-                <w:color w:val="0000FF"/>
-                <w:lang w:val="pt-PT"/>
-              </w:rPr>
-              <w:t>3. Ator visualiza o número da sua reserva gerada pelo sistema; Se o ator quiser alterar a reserva vai para o [FA02]; Se quiser cancelar vai para o [FA03].</w:t>
+              <w:t>3. Ator insere as informações obrigatórias e opcionais do ativo, e confirma a operação de cadastro.</w:t>
             </w:r>
           </w:p>
         </w:tc>
@@ -2239,13 +2202,12 @@
             <w:tcW w:w="4889" w:type="dxa"/>
           </w:tcPr>
           <w:p>
-            <w:pPr>
+            <w:r>
               <w:rPr>
-                <w:i/>
-                <w:color w:val="2E74B5" w:themeColor="accent1" w:themeShade="BF"/>
                 <w:lang w:eastAsia="en-US"/>
               </w:rPr>
-            </w:pPr>
+              <w:t>4. Sistema valida as informações de acordo com as Regras de Negócio [RN01], [RN02], [RN03]. Caso alguma regra não seja atendida, redireciona para o Fluxo Alternativo [FA01]. Caso todas as regras sejam atendidas, registra o novo ativo no banco de dados.</w:t>
+            </w:r>
           </w:p>
         </w:tc>
       </w:tr>
@@ -2255,11 +2217,12 @@
             <w:tcW w:w="4889" w:type="dxa"/>
           </w:tcPr>
           <w:p>
-            <w:pPr>
+            <w:r>
               <w:rPr>
                 <w:lang w:eastAsia="en-US"/>
               </w:rPr>
-            </w:pPr>
+              <w:t>5. Ator visualiza a mensagem de sucesso e o identificador único do ativo cadastrado. Caso deseje cadastrar outro ativo, retorna ao passo 1.</w:t>
+            </w:r>
           </w:p>
         </w:tc>
         <w:tc>
@@ -2267,11 +2230,12 @@
             <w:tcW w:w="4889" w:type="dxa"/>
           </w:tcPr>
           <w:p>
-            <w:pPr>
+            <w:r>
               <w:rPr>
                 <w:lang w:eastAsia="en-US"/>
               </w:rPr>
-            </w:pPr>
+              <w:t>6. Sistema finaliza o processo de cadastro e mantém o registro para consultas futuras.</w:t>
+            </w:r>
           </w:p>
         </w:tc>
       </w:tr>
@@ -2985,7 +2949,7 @@
               <v:shape id="_x0000_i1025" type="#_x0000_t75" style="width:61.5pt;height:34.5pt">
                 <v:imagedata r:id="rId1" o:title=""/>
               </v:shape>
-              <o:OLEObject Type="Embed" ProgID="Word.Picture.8" ShapeID="_x0000_i1025" DrawAspect="Content" ObjectID="_1795503283" r:id="rId2"/>
+              <o:OLEObject Type="Embed" ProgID="Word.Picture.8" ShapeID="_x0000_i1025" DrawAspect="Content" ObjectID="_1795503813" r:id="rId2"/>
             </w:object>
           </w:r>
         </w:p>
@@ -4500,7 +4464,6 @@
   <w:style w:type="character" w:default="1" w:styleId="Fontepargpadro">
     <w:name w:val="Default Paragraph Font"/>
     <w:uiPriority w:val="1"/>
-    <w:semiHidden/>
     <w:unhideWhenUsed/>
   </w:style>
   <w:style w:type="table" w:default="1" w:styleId="Tabelanormal">
@@ -5495,9 +5458,10 @@
     <w:altName w:val="ＭＳ 明朝"/>
     <w:panose1 w:val="02020609040205080304"/>
     <w:charset w:val="80"/>
-    <w:family w:val="modern"/>
+    <w:family w:val="roman"/>
+    <w:notTrueType/>
     <w:pitch w:val="fixed"/>
-    <w:sig w:usb0="E00002FF" w:usb1="6AC7FDFB" w:usb2="08000012" w:usb3="00000000" w:csb0="0002009F" w:csb1="00000000"/>
+    <w:sig w:usb0="00000000" w:usb1="08070000" w:usb2="00000010" w:usb3="00000000" w:csb0="00020000" w:csb1="00000000"/>
   </w:font>
   <w:font w:name="Arial Unicode MS">
     <w:panose1 w:val="020B0604020202020204"/>
@@ -5575,8 +5539,10 @@
     <w:rsidRoot w:val="00FC7B68"/>
     <w:rsid w:val="002A6998"/>
     <w:rsid w:val="00672277"/>
+    <w:rsid w:val="00970D87"/>
     <w:rsid w:val="00B03FCA"/>
     <w:rsid w:val="00B35774"/>
+    <w:rsid w:val="00DB021E"/>
     <w:rsid w:val="00DD34B0"/>
     <w:rsid w:val="00DD621C"/>
     <w:rsid w:val="00FC7B68"/>

</xml_diff>